<commit_message>
debut panel et css
</commit_message>
<xml_diff>
--- a/Documents/CDC.docx
+++ b/Documents/CDC.docx
@@ -218,12 +218,19 @@
           <w:sz w:val="36"/>
           <w:szCs w:val="36"/>
         </w:rPr>
-        <w:lastRenderedPageBreak/>
         <w:t>SOMMAIRE</w:t>
       </w:r>
     </w:p>
     <w:sdt>
       <w:sdtPr>
+        <w:rPr>
+          <w:rFonts w:asciiTheme="minorHAnsi" w:eastAsiaTheme="minorHAnsi" w:hAnsiTheme="minorHAnsi" w:cstheme="minorBidi"/>
+          <w:caps w:val="0"/>
+          <w:color w:val="auto"/>
+          <w:sz w:val="24"/>
+          <w:szCs w:val="24"/>
+          <w:lang w:eastAsia="en-US"/>
+        </w:rPr>
         <w:id w:val="1619713295"/>
         <w:docPartObj>
           <w:docPartGallery w:val="Table of Contents"/>
@@ -232,14 +239,8 @@
       </w:sdtPr>
       <w:sdtEndPr>
         <w:rPr>
-          <w:rFonts w:asciiTheme="minorHAnsi" w:eastAsiaTheme="minorHAnsi" w:hAnsiTheme="minorHAnsi" w:cstheme="minorBidi"/>
           <w:b/>
           <w:bCs/>
-          <w:caps w:val="0"/>
-          <w:color w:val="auto"/>
-          <w:sz w:val="24"/>
-          <w:szCs w:val="24"/>
-          <w:lang w:eastAsia="en-US"/>
         </w:rPr>
       </w:sdtEndPr>
       <w:sdtContent>
@@ -1679,9 +1680,6 @@
     <w:p/>
     <w:p/>
     <w:p>
-      <w:pPr>
-        <w:jc w:val="both"/>
-      </w:pPr>
       <w:r>
         <w:br w:type="page"/>
       </w:r>
@@ -1758,391 +1756,364 @@
     </w:p>
     <w:p>
       <w:r>
-        <w:t>Coup d’œil des événements et cours proches</w:t>
-      </w:r>
-    </w:p>
-    <w:p>
-      <w:r>
-        <w:t>Possibilité de s’inscrire</w:t>
-      </w:r>
-    </w:p>
-    <w:p>
-      <w:r>
-        <w:t>Dates des événements</w:t>
+        <w:t>La page d’accueil se compose d’un calendrier présentant les différents événements ainsi que les cours proposés par le club à venir. Ce « coup d’œil » aux événements permet à l’utilisateur d’être tenu au courant et de s’y inscrire grâce au bouton « + d’infos » qui pourra le rediriger sur la page de l’événement pour le voir en détail et de s’y inscrire</w:t>
+      </w:r>
+      <w:r>
+        <w:t xml:space="preserve">. </w:t>
       </w:r>
     </w:p>
     <w:p>
       <w:pPr>
         <w:pStyle w:val="Titre2"/>
       </w:pPr>
-      <w:bookmarkStart w:id="9" w:name="_Toc130605809"/>
-      <w:bookmarkStart w:id="10" w:name="_Toc130605920"/>
-      <w:r>
-        <w:t>Affichage des photos postées récemment</w:t>
+      <w:bookmarkStart w:id="9" w:name="_Toc130605810"/>
+      <w:bookmarkStart w:id="10" w:name="_Toc130605921"/>
+      <w:r>
+        <w:t>Barre de recherche</w:t>
       </w:r>
       <w:bookmarkEnd w:id="9"/>
       <w:bookmarkEnd w:id="10"/>
     </w:p>
     <w:p>
       <w:r>
-        <w:t xml:space="preserve">Affichage des photos postées sur </w:t>
-      </w:r>
-      <w:proofErr w:type="spellStart"/>
-      <w:r>
-        <w:t>instagram</w:t>
-      </w:r>
-      <w:proofErr w:type="spellEnd"/>
-      <w:r>
-        <w:t xml:space="preserve"> ou </w:t>
-      </w:r>
-      <w:r>
-        <w:t>autres réseaux sociaux</w:t>
+        <w:t>Afin de rechercher un événement, un post voire un utilisateur. Une barre de recherche est mise à disposition.</w:t>
+      </w:r>
+      <w:r>
+        <w:t xml:space="preserve"> </w:t>
       </w:r>
     </w:p>
     <w:p>
       <w:pPr>
         <w:pStyle w:val="Titre2"/>
       </w:pPr>
-      <w:bookmarkStart w:id="11" w:name="_Toc130605810"/>
-      <w:bookmarkStart w:id="12" w:name="_Toc130605921"/>
-      <w:r>
-        <w:t>Barre de recherche</w:t>
+      <w:bookmarkStart w:id="11" w:name="_Toc130605811"/>
+      <w:bookmarkStart w:id="12" w:name="_Toc130605922"/>
+      <w:r>
+        <w:t>Accès aux différentes pages du site</w:t>
       </w:r>
       <w:bookmarkEnd w:id="11"/>
       <w:bookmarkEnd w:id="12"/>
     </w:p>
     <w:p>
       <w:r>
-        <w:t>Permet de chercher un événement</w:t>
-      </w:r>
-      <w:r>
-        <w:t xml:space="preserve">, un post, un article  </w:t>
+        <w:t>Les logos présentes en haut à droite de la page permettent d’accéder au p</w:t>
+      </w:r>
+      <w:r>
+        <w:t>rofil</w:t>
+      </w:r>
+      <w:r>
+        <w:t xml:space="preserve"> de l’utilisateur</w:t>
+      </w:r>
+      <w:r>
+        <w:t xml:space="preserve">, </w:t>
+      </w:r>
+      <w:r>
+        <w:t xml:space="preserve">au contenu du </w:t>
+      </w:r>
+      <w:r>
+        <w:t xml:space="preserve">panier </w:t>
+      </w:r>
+      <w:r>
+        <w:t xml:space="preserve">lors d’achat dans le </w:t>
+      </w:r>
+      <w:r>
+        <w:t>magasin</w:t>
+      </w:r>
+      <w:r>
+        <w:t xml:space="preserve"> du site ainsi qu’à la</w:t>
+      </w:r>
+      <w:r>
+        <w:t xml:space="preserve"> messagerie</w:t>
+      </w:r>
+      <w:r>
+        <w:t xml:space="preserve"> de l’utilisateur.</w:t>
       </w:r>
     </w:p>
     <w:p>
       <w:pPr>
         <w:pStyle w:val="Titre2"/>
       </w:pPr>
-      <w:bookmarkStart w:id="13" w:name="_Toc130605811"/>
-      <w:bookmarkStart w:id="14" w:name="_Toc130605922"/>
-      <w:r>
-        <w:t>Accès aux différentes pages du site</w:t>
+      <w:bookmarkStart w:id="13" w:name="_Toc130605812"/>
+      <w:bookmarkStart w:id="14" w:name="_Toc130605923"/>
+      <w:r>
+        <w:t>Affichage des photos récentes des réseaux sociaux</w:t>
+      </w:r>
+      <w:r>
+        <w:t xml:space="preserve"> et accès</w:t>
       </w:r>
       <w:bookmarkEnd w:id="13"/>
       <w:bookmarkEnd w:id="14"/>
-    </w:p>
-    <w:p>
-      <w:r>
-        <w:t>Profil, panier magasin, messagerie</w:t>
-      </w:r>
-    </w:p>
-    <w:p>
-      <w:pPr>
-        <w:pStyle w:val="Titre2"/>
-      </w:pPr>
-      <w:bookmarkStart w:id="15" w:name="_Toc130605812"/>
-      <w:bookmarkStart w:id="16" w:name="_Toc130605923"/>
-      <w:r>
-        <w:t>Affichage des photos récentes des réseaux sociaux</w:t>
-      </w:r>
-      <w:r>
-        <w:t xml:space="preserve"> et accès</w:t>
+      <w:r>
+        <w:t xml:space="preserve"> </w:t>
+      </w:r>
+    </w:p>
+    <w:p>
+      <w:r>
+        <w:t>Les logos des réseaux sociaux permettent de rediriger l’utilisateur sur la page du club sur le réseau social spécifique au l</w:t>
+      </w:r>
+      <w:r>
+        <w:t xml:space="preserve">ogo </w:t>
+      </w:r>
+      <w:r>
+        <w:t xml:space="preserve">cliqué. Cliquer sur les photos récentes va aussi rediriger l’utilisateur sur le post de la photo. </w:t>
+      </w:r>
+    </w:p>
+    <w:p>
+      <w:pPr>
+        <w:pStyle w:val="Titre1"/>
+      </w:pPr>
+      <w:bookmarkStart w:id="15" w:name="_Toc130605924"/>
+      <w:r>
+        <w:t>INSCRIPTION / CONNEXION AU SITE</w:t>
       </w:r>
       <w:bookmarkEnd w:id="15"/>
+      <w:r>
+        <w:t xml:space="preserve"> </w:t>
+      </w:r>
+    </w:p>
+    <w:p>
+      <w:r>
+        <w:t xml:space="preserve">Par défaut, la page permet à l’utilisateur de commencer l’inscription en indiquant son e-mail et son mot de passe au site. S’il a déjà un compte inscrit dans la base données alors il est possible au visiteur de s’inscrire via le lien « déjà inscrit ? Connectez-vous ». </w:t>
+      </w:r>
+    </w:p>
+    <w:p>
+      <w:r>
+        <w:t>Dans le cas d’une inscri</w:t>
+      </w:r>
+      <w:r>
+        <w:t>ption</w:t>
+      </w:r>
+      <w:r>
+        <w:t>, après avoir indiqué le mail et le mot de passe, la page va vers la deuxième partie du formulaire d’inscription concernant les informations personnelles du visiteur. Après cette</w:t>
+      </w:r>
+      <w:r>
+        <w:t xml:space="preserve"> page</w:t>
+      </w:r>
+      <w:r>
+        <w:t>, le nouvel utilisateur peut créer son avatar et finir son inscription.</w:t>
+      </w:r>
+    </w:p>
+    <w:p>
+      <w:pPr>
+        <w:pStyle w:val="Titre1"/>
+      </w:pPr>
+      <w:bookmarkStart w:id="16" w:name="_Toc130605925"/>
+      <w:r>
+        <w:t>PROFIL UTILISATEUR</w:t>
+      </w:r>
       <w:bookmarkEnd w:id="16"/>
+    </w:p>
+    <w:p>
+      <w:r>
+        <w:t xml:space="preserve">En cliquant sur le logo menant à la page profil de l’utilisateur, </w:t>
+      </w:r>
+      <w:r>
+        <w:t>CRUD du profil</w:t>
+      </w:r>
+    </w:p>
+    <w:p>
+      <w:proofErr w:type="spellStart"/>
+      <w:r>
+        <w:t>Modif</w:t>
+      </w:r>
+      <w:proofErr w:type="spellEnd"/>
       <w:r>
         <w:t xml:space="preserve"> </w:t>
       </w:r>
-    </w:p>
-    <w:p>
-      <w:r>
-        <w:t>Logo donne accès aux comptes du site, cliquer sur les images redirige sur la page spécifique</w:t>
-      </w:r>
-    </w:p>
+      <w:r>
+        <w:t>avatar</w:t>
+      </w:r>
+    </w:p>
+    <w:p>
+      <w:r>
+        <w:lastRenderedPageBreak/>
+        <w:t xml:space="preserve">Le </w:t>
+      </w:r>
+      <w:r>
+        <w:br/>
+        <w:t xml:space="preserve">Un récapitulatif des événements auquel l’utilisateur s’est inscrit est affiché sur cette page de profil. Il est possible </w:t>
+      </w:r>
+      <w:r>
+        <w:t>à l</w:t>
+      </w:r>
+      <w:r>
+        <w:t xml:space="preserve">’utilisateur d’accéder à la page de l’événement </w:t>
+      </w:r>
+      <w:r>
+        <w:t xml:space="preserve">ou de s’y </w:t>
+      </w:r>
+      <w:r>
+        <w:t>désinscrire.</w:t>
+      </w:r>
+    </w:p>
+    <w:p>
+      <w:r>
+        <w:t xml:space="preserve">Récap des cours et événements dont la personne est </w:t>
+      </w:r>
+      <w:proofErr w:type="spellStart"/>
+      <w:r>
+        <w:t>isncrite</w:t>
+      </w:r>
+      <w:proofErr w:type="spellEnd"/>
+      <w:r>
+        <w:t> ?</w:t>
+      </w:r>
+    </w:p>
+    <w:p/>
     <w:p>
       <w:pPr>
         <w:pStyle w:val="Titre1"/>
       </w:pPr>
-      <w:bookmarkStart w:id="17" w:name="_Toc130605924"/>
-      <w:r>
-        <w:t>INSCRIPTION / CONNEXION AU SITE</w:t>
+      <w:bookmarkStart w:id="17" w:name="_Toc130605926"/>
+      <w:r>
+        <w:t>MESSAGERIE</w:t>
       </w:r>
       <w:bookmarkEnd w:id="17"/>
-      <w:r>
-        <w:t xml:space="preserve"> </w:t>
-      </w:r>
-    </w:p>
-    <w:p>
+    </w:p>
+    <w:p>
+      <w:r>
+        <w:t>Chat instantané avec possibilité d’envoyer message à tout le monde</w:t>
+      </w:r>
+    </w:p>
+    <w:p>
+      <w:pPr>
+        <w:pStyle w:val="Titre1"/>
+      </w:pPr>
+      <w:bookmarkStart w:id="18" w:name="_Toc130605927"/>
+      <w:r>
+        <w:t>FORUM</w:t>
+      </w:r>
+      <w:bookmarkEnd w:id="18"/>
+    </w:p>
+    <w:p>
+      <w:r>
+        <w:t>Possibilité de crée un post avec ou sans médias + texte descriptif</w:t>
+      </w:r>
+    </w:p>
+    <w:p>
+      <w:r>
+        <w:t xml:space="preserve">Système de </w:t>
+      </w:r>
       <w:proofErr w:type="spellStart"/>
       <w:r>
-        <w:t>Inscirption</w:t>
+        <w:t>upvote</w:t>
       </w:r>
       <w:proofErr w:type="spellEnd"/>
       <w:r>
-        <w:t xml:space="preserve"> page par défaut puis </w:t>
+        <w:t>/</w:t>
       </w:r>
       <w:proofErr w:type="spellStart"/>
       <w:r>
-        <w:t>possibiliter</w:t>
+        <w:t>downvote</w:t>
       </w:r>
       <w:proofErr w:type="spellEnd"/>
       <w:r>
-        <w:t xml:space="preserve"> de se connecter (« déjà inscrit ? connectez-vous. »)</w:t>
-      </w:r>
-    </w:p>
-    <w:p>
-      <w:r>
-        <w:t xml:space="preserve">Inscription </w:t>
-      </w:r>
-    </w:p>
-    <w:p>
-      <w:pPr>
-        <w:pStyle w:val="Paragraphedeliste"/>
-        <w:numPr>
-          <w:ilvl w:val="0"/>
-          <w:numId w:val="3"/>
-        </w:numPr>
-      </w:pPr>
-      <w:r>
-        <w:t xml:space="preserve">Mail + </w:t>
+        <w:t> ?</w:t>
+      </w:r>
+    </w:p>
+    <w:p>
+      <w:pPr>
+        <w:pStyle w:val="Titre1"/>
+      </w:pPr>
+      <w:bookmarkStart w:id="19" w:name="_Toc130605928"/>
+      <w:r>
+        <w:t>MAGASIN</w:t>
+      </w:r>
+      <w:bookmarkEnd w:id="19"/>
+    </w:p>
+    <w:p>
+      <w:r>
+        <w:t xml:space="preserve">Location ou achat </w:t>
+      </w:r>
+    </w:p>
+    <w:p>
+      <w:r>
+        <w:t>Location de matériel</w:t>
+      </w:r>
+    </w:p>
+    <w:p>
+      <w:r>
+        <w:t>Mène au formulaire de paiement ou de checker le panier de commandes</w:t>
+      </w:r>
+    </w:p>
+    <w:p>
+      <w:r>
+        <w:t xml:space="preserve">Le panier de commandes permet de </w:t>
+      </w:r>
+      <w:r>
+        <w:t>diriger</w:t>
+      </w:r>
+      <w:r>
+        <w:t xml:space="preserve"> vers le formulaire de paiement</w:t>
+      </w:r>
+    </w:p>
+    <w:p>
+      <w:pPr>
+        <w:pStyle w:val="Titre1"/>
+      </w:pPr>
+      <w:bookmarkStart w:id="20" w:name="_Toc130605929"/>
+      <w:r>
+        <w:t>TARIFS – RESERVATION</w:t>
+      </w:r>
+      <w:bookmarkEnd w:id="20"/>
+      <w:r>
+        <w:t> </w:t>
+      </w:r>
+    </w:p>
+    <w:p>
+      <w:r>
+        <w:t xml:space="preserve">Renseignements sur les tarifs des cours ou juste du prix à l’heure en pratique libre </w:t>
+      </w:r>
+    </w:p>
+    <w:p>
+      <w:r>
+        <w:t>Calendrier réservation pour événements (EVJF/G, Anniversaires) et pour cours</w:t>
+      </w:r>
+    </w:p>
+    <w:p>
+      <w:r>
+        <w:t>Filtre pour voir que les créneaux de l’un ou l’autre</w:t>
+      </w:r>
+    </w:p>
+    <w:p/>
+    <w:p>
+      <w:pPr>
+        <w:pStyle w:val="Titre1"/>
+      </w:pPr>
+      <w:bookmarkStart w:id="21" w:name="_Toc130605930"/>
+      <w:r>
+        <w:t>CONTACT</w:t>
+      </w:r>
+      <w:bookmarkEnd w:id="21"/>
+    </w:p>
+    <w:p>
+      <w:r>
+        <w:t xml:space="preserve">Informations d’accès à la salle, </w:t>
       </w:r>
       <w:proofErr w:type="spellStart"/>
       <w:r>
-        <w:t>mdp</w:t>
+        <w:t>map</w:t>
       </w:r>
       <w:proofErr w:type="spellEnd"/>
-    </w:p>
-    <w:p>
-      <w:pPr>
-        <w:pStyle w:val="Paragraphedeliste"/>
-        <w:numPr>
-          <w:ilvl w:val="0"/>
-          <w:numId w:val="3"/>
-        </w:numPr>
-      </w:pPr>
-      <w:r>
-        <w:t>Infos personnelles</w:t>
-      </w:r>
-    </w:p>
-    <w:p>
-      <w:pPr>
-        <w:pStyle w:val="Paragraphedeliste"/>
-        <w:numPr>
-          <w:ilvl w:val="0"/>
-          <w:numId w:val="3"/>
-        </w:numPr>
-      </w:pPr>
-      <w:r>
-        <w:t xml:space="preserve">Avatar / personnalisation </w:t>
-      </w:r>
-      <w:proofErr w:type="gramStart"/>
-      <w:r>
-        <w:t>avec  phrase</w:t>
-      </w:r>
-      <w:proofErr w:type="gramEnd"/>
-      <w:r>
-        <w:t xml:space="preserve"> fun ?</w:t>
-      </w:r>
-    </w:p>
-    <w:p>
-      <w:pPr>
-        <w:ind w:left="360"/>
-      </w:pPr>
-    </w:p>
+      <w:r>
+        <w:t xml:space="preserve"> google pour situer la salle</w:t>
+      </w:r>
+    </w:p>
+    <w:p>
+      <w:r>
+        <w:t>Formulaire pour des questions et lien vers FAQ</w:t>
+      </w:r>
+    </w:p>
+    <w:p/>
     <w:p>
       <w:pPr>
         <w:pStyle w:val="Titre1"/>
       </w:pPr>
-      <w:bookmarkStart w:id="18" w:name="_Toc130605925"/>
-      <w:r>
-        <w:t>PROFIL UTILISATEUR</w:t>
-      </w:r>
-      <w:bookmarkEnd w:id="18"/>
-    </w:p>
-    <w:p>
-      <w:r>
-        <w:t>CRUD du profil</w:t>
-      </w:r>
-    </w:p>
-    <w:p>
-      <w:proofErr w:type="spellStart"/>
-      <w:r>
-        <w:lastRenderedPageBreak/>
-        <w:t>Modif</w:t>
-      </w:r>
-      <w:proofErr w:type="spellEnd"/>
-      <w:r>
-        <w:t xml:space="preserve"> avatar</w:t>
-      </w:r>
-    </w:p>
-    <w:p>
-      <w:r>
-        <w:t xml:space="preserve">Récap des cours et événements dont la personne est </w:t>
-      </w:r>
-      <w:proofErr w:type="spellStart"/>
-      <w:r>
-        <w:t>isncrite</w:t>
-      </w:r>
-      <w:proofErr w:type="spellEnd"/>
-      <w:r>
-        <w:t> ?</w:t>
-      </w:r>
-    </w:p>
-    <w:p/>
-    <w:p>
-      <w:pPr>
-        <w:pStyle w:val="Titre1"/>
-      </w:pPr>
-      <w:bookmarkStart w:id="19" w:name="_Toc130605926"/>
-      <w:r>
-        <w:t>MESSAGERIE</w:t>
-      </w:r>
-      <w:bookmarkEnd w:id="19"/>
-    </w:p>
-    <w:p>
-      <w:r>
-        <w:t>Chat instantané avec possibilité d’envoyer message à tout le monde</w:t>
-      </w:r>
-    </w:p>
-    <w:p>
-      <w:pPr>
-        <w:pStyle w:val="Titre1"/>
-      </w:pPr>
-      <w:bookmarkStart w:id="20" w:name="_Toc130605927"/>
-      <w:r>
-        <w:t>FORUM</w:t>
-      </w:r>
-      <w:bookmarkEnd w:id="20"/>
-    </w:p>
-    <w:p>
-      <w:r>
-        <w:t>Possibilité de crée un post avec ou sans médias + texte descriptif</w:t>
-      </w:r>
-    </w:p>
-    <w:p>
-      <w:r>
-        <w:t xml:space="preserve">Système de </w:t>
-      </w:r>
-      <w:proofErr w:type="spellStart"/>
-      <w:r>
-        <w:t>upvote</w:t>
-      </w:r>
-      <w:proofErr w:type="spellEnd"/>
-      <w:r>
-        <w:t>/</w:t>
-      </w:r>
-      <w:proofErr w:type="spellStart"/>
-      <w:r>
-        <w:t>downvote</w:t>
-      </w:r>
-      <w:proofErr w:type="spellEnd"/>
-      <w:r>
-        <w:t> ?</w:t>
-      </w:r>
-    </w:p>
-    <w:p>
-      <w:pPr>
-        <w:pStyle w:val="Titre1"/>
-      </w:pPr>
-      <w:bookmarkStart w:id="21" w:name="_Toc130605928"/>
-      <w:r>
-        <w:t>MAGASIN</w:t>
-      </w:r>
-      <w:bookmarkEnd w:id="21"/>
-    </w:p>
-    <w:p>
-      <w:r>
-        <w:t xml:space="preserve">Location ou achat </w:t>
-      </w:r>
-    </w:p>
-    <w:p>
-      <w:r>
-        <w:t>Location de matériel</w:t>
-      </w:r>
-    </w:p>
-    <w:p>
-      <w:r>
-        <w:t>Mène au formulaire de paiement ou de checker le panier de commandes</w:t>
-      </w:r>
-    </w:p>
-    <w:p>
-      <w:r>
-        <w:t xml:space="preserve">Le panier de commandes permet de </w:t>
-      </w:r>
-      <w:r>
-        <w:t>diriger</w:t>
-      </w:r>
-      <w:r>
-        <w:t xml:space="preserve"> vers le formulaire de paiement</w:t>
-      </w:r>
-    </w:p>
-    <w:p>
-      <w:pPr>
-        <w:pStyle w:val="Titre1"/>
-      </w:pPr>
-      <w:bookmarkStart w:id="22" w:name="_Toc130605929"/>
-      <w:r>
-        <w:t>TARIFS – RESERVATION</w:t>
+      <w:bookmarkStart w:id="22" w:name="_Toc130605931"/>
+      <w:r>
+        <w:t>FAQ</w:t>
       </w:r>
       <w:bookmarkEnd w:id="22"/>
-      <w:r>
-        <w:t> </w:t>
-      </w:r>
-    </w:p>
-    <w:p>
-      <w:r>
-        <w:t xml:space="preserve">Renseignements sur les tarifs des cours ou juste du prix à l’heure en pratique libre </w:t>
-      </w:r>
-    </w:p>
-    <w:p>
-      <w:r>
-        <w:t>Calendrier réservation pour événements (EVJF/G, Anniversaires) et pour cours</w:t>
-      </w:r>
-    </w:p>
-    <w:p>
-      <w:r>
-        <w:t>Filtre pour voir que les créneaux de l’un ou l’autre</w:t>
-      </w:r>
-    </w:p>
-    <w:p/>
-    <w:p>
-      <w:pPr>
-        <w:pStyle w:val="Titre1"/>
-      </w:pPr>
-      <w:bookmarkStart w:id="23" w:name="_Toc130605930"/>
-      <w:r>
-        <w:t>CONTACT</w:t>
-      </w:r>
-      <w:bookmarkEnd w:id="23"/>
-    </w:p>
-    <w:p>
-      <w:r>
-        <w:t xml:space="preserve">Informations d’accès à la salle, </w:t>
-      </w:r>
-      <w:proofErr w:type="spellStart"/>
-      <w:r>
-        <w:t>map</w:t>
-      </w:r>
-      <w:proofErr w:type="spellEnd"/>
-      <w:r>
-        <w:t xml:space="preserve"> google pour situer la salle</w:t>
-      </w:r>
-    </w:p>
-    <w:p>
-      <w:r>
-        <w:t>Formulaire pour des questions et lien vers FAQ</w:t>
-      </w:r>
-    </w:p>
-    <w:p/>
-    <w:p>
-      <w:pPr>
-        <w:pStyle w:val="Titre1"/>
-      </w:pPr>
-      <w:bookmarkStart w:id="24" w:name="_Toc130605931"/>
-      <w:r>
-        <w:t>FAQ</w:t>
-      </w:r>
-      <w:bookmarkEnd w:id="24"/>
     </w:p>
     <w:p>
       <w:r>
@@ -2867,7 +2838,11 @@
   <w:style w:type="paragraph" w:default="1" w:styleId="Normal">
     <w:name w:val="Normal"/>
     <w:qFormat/>
-    <w:rsid w:val="00122D68"/>
+    <w:rsid w:val="00645886"/>
+    <w:pPr>
+      <w:spacing w:line="240" w:lineRule="auto"/>
+      <w:jc w:val="both"/>
+    </w:pPr>
     <w:rPr>
       <w:sz w:val="24"/>
       <w:szCs w:val="24"/>
@@ -2905,13 +2880,14 @@
     <w:uiPriority w:val="9"/>
     <w:unhideWhenUsed/>
     <w:qFormat/>
-    <w:rsid w:val="00122D68"/>
+    <w:rsid w:val="00645886"/>
     <w:pPr>
       <w:numPr>
         <w:ilvl w:val="1"/>
         <w:numId w:val="2"/>
       </w:numPr>
-      <w:spacing w:line="276" w:lineRule="auto"/>
+      <w:spacing w:before="240" w:after="120" w:line="276" w:lineRule="auto"/>
+      <w:ind w:left="425" w:hanging="68"/>
       <w:outlineLvl w:val="1"/>
     </w:pPr>
     <w:rPr>
@@ -3008,7 +2984,7 @@
     <w:basedOn w:val="Policepardfaut"/>
     <w:link w:val="Titre2"/>
     <w:uiPriority w:val="9"/>
-    <w:rsid w:val="00122D68"/>
+    <w:rsid w:val="00645886"/>
     <w:rPr>
       <w:b/>
       <w:bCs/>

</xml_diff>